<commit_message>
visitor counter added, changed design of article
</commit_message>
<xml_diff>
--- a/Manual.docx
+++ b/Manual.docx
@@ -12,37 +12,21 @@
         <w:rPr>
           <w:lang w:val="en-US"/>
         </w:rPr>
-        <w:t xml:space="preserve">admin: </w:t>
-      </w:r>
-      <w:proofErr w:type="spellStart"/>
-      <w:r>
-        <w:rPr>
-          <w:lang w:val="en-US"/>
-        </w:rPr>
-        <w:t>adastra</w:t>
-      </w:r>
-      <w:proofErr w:type="spellEnd"/>
-    </w:p>
-    <w:p>
-      <w:pPr>
-        <w:rPr>
-          <w:lang w:val="en-US"/>
-        </w:rPr>
-      </w:pPr>
-      <w:r>
-        <w:rPr>
-          <w:lang w:val="en-US"/>
-        </w:rPr>
-        <w:t xml:space="preserve">password: </w:t>
-      </w:r>
-      <w:proofErr w:type="spellStart"/>
-      <w:r>
-        <w:rPr>
-          <w:lang w:val="en-US"/>
-        </w:rPr>
-        <w:t>adastra</w:t>
-      </w:r>
-      <w:proofErr w:type="spellEnd"/>
+        <w:t>admin: adastra</w:t>
+      </w:r>
+    </w:p>
+    <w:p>
+      <w:pPr>
+        <w:rPr>
+          <w:lang w:val="en-US"/>
+        </w:rPr>
+      </w:pPr>
+      <w:r>
+        <w:rPr>
+          <w:lang w:val="en-US"/>
+        </w:rPr>
+        <w:t>password: adastra</w:t>
+      </w:r>
     </w:p>
     <w:p>
       <w:pPr>
@@ -66,106 +50,13 @@
     </w:p>
     <w:p>
       <w:r>
-        <w:t xml:space="preserve">У нас є </w:t>
-      </w:r>
-      <w:proofErr w:type="spellStart"/>
-      <w:r>
-        <w:t>декілька</w:t>
-      </w:r>
-      <w:proofErr w:type="spellEnd"/>
-      <w:r>
-        <w:t xml:space="preserve"> </w:t>
-      </w:r>
-      <w:proofErr w:type="spellStart"/>
-      <w:r>
-        <w:t>видів</w:t>
-      </w:r>
-      <w:proofErr w:type="spellEnd"/>
-      <w:r>
-        <w:t xml:space="preserve"> </w:t>
-      </w:r>
-      <w:proofErr w:type="spellStart"/>
-      <w:r>
-        <w:t>елементів</w:t>
-      </w:r>
-      <w:proofErr w:type="spellEnd"/>
-      <w:r>
-        <w:t xml:space="preserve"> в </w:t>
-      </w:r>
-      <w:proofErr w:type="spellStart"/>
-      <w:r>
-        <w:t>базі</w:t>
-      </w:r>
-      <w:proofErr w:type="spellEnd"/>
-      <w:r>
-        <w:t xml:space="preserve"> </w:t>
-      </w:r>
-      <w:proofErr w:type="spellStart"/>
-      <w:r>
-        <w:t>даних</w:t>
-      </w:r>
-      <w:proofErr w:type="spellEnd"/>
-      <w:r>
-        <w:t xml:space="preserve">. </w:t>
-      </w:r>
-      <w:proofErr w:type="spellStart"/>
-      <w:r>
-        <w:t>Елемент</w:t>
-      </w:r>
-      <w:proofErr w:type="spellEnd"/>
-      <w:r>
-        <w:t xml:space="preserve"> - </w:t>
-      </w:r>
-      <w:proofErr w:type="spellStart"/>
-      <w:r>
-        <w:t>це</w:t>
-      </w:r>
-      <w:proofErr w:type="spellEnd"/>
-      <w:r>
-        <w:t xml:space="preserve"> </w:t>
-      </w:r>
-      <w:proofErr w:type="spellStart"/>
-      <w:r>
-        <w:t>звичайна</w:t>
-      </w:r>
-      <w:proofErr w:type="spellEnd"/>
-      <w:r>
-        <w:t xml:space="preserve"> </w:t>
-      </w:r>
-      <w:proofErr w:type="spellStart"/>
-      <w:r>
-        <w:t>стаття</w:t>
-      </w:r>
-      <w:proofErr w:type="spellEnd"/>
-      <w:r>
-        <w:t>,</w:t>
-      </w:r>
-      <w:r>
-        <w:t xml:space="preserve"> </w:t>
-      </w:r>
-      <w:proofErr w:type="spellStart"/>
-      <w:r>
-        <w:t>інформація</w:t>
-      </w:r>
-      <w:proofErr w:type="spellEnd"/>
-      <w:r>
-        <w:t xml:space="preserve"> про </w:t>
-      </w:r>
-      <w:proofErr w:type="spellStart"/>
-      <w:r>
-        <w:t>учасника</w:t>
-      </w:r>
-      <w:proofErr w:type="spellEnd"/>
-      <w:r>
-        <w:t xml:space="preserve"> </w:t>
-      </w:r>
-      <w:proofErr w:type="spellStart"/>
-      <w:r>
-        <w:t>Адастри</w:t>
-      </w:r>
-      <w:proofErr w:type="spellEnd"/>
-      <w:r>
-        <w:t>, спецпроект.</w:t>
+        <w:t>У нас є декілька видів елементів в базі даних. Елемент - це звичайна стаття,</w:t>
+      </w:r>
+      <w:r>
+        <w:t xml:space="preserve"> </w:t>
+      </w:r>
+      <w:r>
+        <w:t>інформація про учасника Адастри, спецпроект.</w:t>
       </w:r>
     </w:p>
     <w:p/>
@@ -193,185 +84,37 @@
         </w:rPr>
         <w:t xml:space="preserve"> </w:t>
       </w:r>
-      <w:proofErr w:type="spellStart"/>
-      <w:r>
-        <w:t>article</w:t>
-      </w:r>
-      <w:proofErr w:type="spellEnd"/>
-      <w:r>
-        <w:t xml:space="preserve"> - </w:t>
-      </w:r>
-      <w:proofErr w:type="spellStart"/>
-      <w:r>
-        <w:t>це</w:t>
-      </w:r>
-      <w:proofErr w:type="spellEnd"/>
-      <w:r>
-        <w:t xml:space="preserve"> </w:t>
-      </w:r>
-      <w:proofErr w:type="spellStart"/>
-      <w:r>
-        <w:t>стаття</w:t>
-      </w:r>
-      <w:proofErr w:type="spellEnd"/>
-      <w:r>
-        <w:t xml:space="preserve"> написана одним з </w:t>
-      </w:r>
-      <w:proofErr w:type="spellStart"/>
-      <w:r>
-        <w:t>учасників</w:t>
-      </w:r>
-      <w:proofErr w:type="spellEnd"/>
-      <w:r>
-        <w:t xml:space="preserve"> </w:t>
-      </w:r>
-      <w:proofErr w:type="spellStart"/>
-      <w:r>
-        <w:t>Адастри</w:t>
-      </w:r>
-      <w:proofErr w:type="spellEnd"/>
-      <w:r>
-        <w:t xml:space="preserve">. </w:t>
-      </w:r>
-      <w:proofErr w:type="spellStart"/>
-      <w:r>
-        <w:t>Такий</w:t>
-      </w:r>
-      <w:proofErr w:type="spellEnd"/>
-      <w:r>
-        <w:t xml:space="preserve"> вид статей</w:t>
-      </w:r>
-      <w:r>
-        <w:t xml:space="preserve"> </w:t>
-      </w:r>
-      <w:r>
-        <w:t xml:space="preserve">можно </w:t>
-      </w:r>
-      <w:proofErr w:type="spellStart"/>
-      <w:r>
-        <w:t>побачити</w:t>
-      </w:r>
-      <w:proofErr w:type="spellEnd"/>
-      <w:r>
-        <w:t xml:space="preserve"> за таким </w:t>
-      </w:r>
-      <w:proofErr w:type="spellStart"/>
-      <w:proofErr w:type="gramStart"/>
-      <w:r>
-        <w:t>посиланням</w:t>
-      </w:r>
-      <w:proofErr w:type="spellEnd"/>
-      <w:r>
-        <w:t xml:space="preserve"> :</w:t>
-      </w:r>
-      <w:proofErr w:type="gramEnd"/>
-      <w:r>
-        <w:t xml:space="preserve"> https://adastra.icu/article?id=22 , де 22</w:t>
-      </w:r>
-      <w:r>
-        <w:t xml:space="preserve"> </w:t>
-      </w:r>
-      <w:r>
-        <w:t>будь-</w:t>
-      </w:r>
-      <w:proofErr w:type="spellStart"/>
-      <w:r>
-        <w:t>який</w:t>
-      </w:r>
-      <w:proofErr w:type="spellEnd"/>
-      <w:r>
-        <w:t xml:space="preserve"> </w:t>
-      </w:r>
-      <w:proofErr w:type="spellStart"/>
-      <w:r>
-        <w:t>айдентифікатор</w:t>
-      </w:r>
-      <w:proofErr w:type="spellEnd"/>
-      <w:r>
-        <w:t xml:space="preserve"> </w:t>
-      </w:r>
-      <w:proofErr w:type="spellStart"/>
-      <w:r>
-        <w:t>статті</w:t>
-      </w:r>
-      <w:proofErr w:type="spellEnd"/>
-      <w:r>
-        <w:t>.</w:t>
-      </w:r>
-      <w:r>
-        <w:t xml:space="preserve"> </w:t>
-      </w:r>
-      <w:proofErr w:type="spellStart"/>
-      <w:r>
-        <w:t>Цей</w:t>
-      </w:r>
-      <w:proofErr w:type="spellEnd"/>
-      <w:r>
-        <w:t xml:space="preserve"> тип </w:t>
-      </w:r>
-      <w:proofErr w:type="spellStart"/>
-      <w:r>
-        <w:t>статтей</w:t>
-      </w:r>
-      <w:proofErr w:type="spellEnd"/>
-      <w:r>
-        <w:t xml:space="preserve"> </w:t>
-      </w:r>
-      <w:proofErr w:type="spellStart"/>
-      <w:r>
-        <w:t>складається</w:t>
-      </w:r>
-      <w:proofErr w:type="spellEnd"/>
-      <w:r>
-        <w:t xml:space="preserve"> з таких </w:t>
-      </w:r>
-      <w:proofErr w:type="spellStart"/>
-      <w:r>
-        <w:t>елементів</w:t>
-      </w:r>
-      <w:proofErr w:type="spellEnd"/>
-      <w:r>
-        <w:t>:</w:t>
-      </w:r>
-    </w:p>
-    <w:p>
-      <w:pPr>
-        <w:rPr>
-          <w:lang w:val="uk-UA"/>
-        </w:rPr>
-      </w:pPr>
-      <w:r>
-        <w:t xml:space="preserve"> 1. </w:t>
-      </w:r>
-      <w:proofErr w:type="spellStart"/>
-      <w:r>
-        <w:t>id</w:t>
-      </w:r>
-      <w:proofErr w:type="spellEnd"/>
-      <w:r>
-        <w:t xml:space="preserve"> - </w:t>
-      </w:r>
-      <w:proofErr w:type="spellStart"/>
-      <w:r>
-        <w:t>унікальний</w:t>
-      </w:r>
-      <w:proofErr w:type="spellEnd"/>
-      <w:r>
-        <w:t xml:space="preserve"> </w:t>
-      </w:r>
-      <w:proofErr w:type="spellStart"/>
-      <w:r>
-        <w:t>айдентифікатор</w:t>
-      </w:r>
-      <w:proofErr w:type="spellEnd"/>
-      <w:r>
-        <w:t xml:space="preserve"> </w:t>
-      </w:r>
-      <w:proofErr w:type="spellStart"/>
-      <w:r>
-        <w:t>статті</w:t>
-      </w:r>
-      <w:proofErr w:type="spellEnd"/>
+      <w:r>
+        <w:t>article - це стаття написана одним з учасників Адастри. Такий вид статей</w:t>
+      </w:r>
+      <w:r>
+        <w:t xml:space="preserve"> </w:t>
+      </w:r>
+      <w:r>
+        <w:t>можно побачити за таким посиланням : https://adastra.icu/article?id=22 , де 22</w:t>
+      </w:r>
+      <w:r>
+        <w:t xml:space="preserve"> </w:t>
+      </w:r>
+      <w:r>
+        <w:t>будь-який айдентифікатор статті.</w:t>
+      </w:r>
+      <w:r>
+        <w:t xml:space="preserve"> </w:t>
+      </w:r>
+      <w:r>
+        <w:t>Цей тип статтей складається з таких елементів:</w:t>
+      </w:r>
+    </w:p>
+    <w:p>
+      <w:pPr>
+        <w:rPr>
+          <w:lang w:val="uk-UA"/>
+        </w:rPr>
+      </w:pPr>
+      <w:r>
+        <w:t xml:space="preserve"> 1. id - унікальний айдентифікатор статті</w:t>
+      </w:r>
       <w:r>
         <w:t xml:space="preserve"> (число)</w:t>
       </w:r>
@@ -418,23 +161,9 @@
         <w:rPr>
           <w:lang w:val="uk-UA"/>
         </w:rPr>
-        <w:t xml:space="preserve">. Ідентифікатор попередньої статті, </w:t>
-      </w:r>
-      <w:proofErr w:type="spellStart"/>
-      <w:r>
-        <w:rPr>
-          <w:lang w:val="uk-UA"/>
-        </w:rPr>
-        <w:t>можно</w:t>
-      </w:r>
-      <w:proofErr w:type="spellEnd"/>
-      <w:r>
-        <w:rPr>
-          <w:lang w:val="uk-UA"/>
-        </w:rPr>
-        <w:t xml:space="preserve"> дізнатись на головній сторінці перейти до статті цього ж типу </w:t>
-      </w:r>
-      <w:hyperlink r:id="rId5" w:history="1">
+        <w:t xml:space="preserve">. Ідентифікатор попередньої статті, можно дізнатись на головній сторінці перейти до статті цього ж типу </w:t>
+      </w:r>
+      <w:hyperlink r:id="rId6" w:history="1">
         <w:r>
           <w:rPr>
             <w:rStyle w:val="a3"/>
@@ -446,16 +175,8 @@
         <w:rPr>
           <w:lang w:val="uk-UA"/>
         </w:rPr>
-        <w:t xml:space="preserve"> та подивитись в </w:t>
-      </w:r>
-      <w:proofErr w:type="spellStart"/>
-      <w:r>
-        <w:rPr>
-          <w:lang w:val="uk-UA"/>
-        </w:rPr>
-        <w:t>юрл</w:t>
-      </w:r>
-      <w:proofErr w:type="spellEnd"/>
+        <w:t xml:space="preserve"> та подивитись в юрл</w:t>
+      </w:r>
       <w:r>
         <w:rPr>
           <w:lang w:val="uk-UA"/>
@@ -465,99 +186,23 @@
     </w:p>
     <w:p>
       <w:r>
-        <w:t xml:space="preserve"> 2. </w:t>
-      </w:r>
-      <w:proofErr w:type="spellStart"/>
-      <w:r>
-        <w:t>title</w:t>
-      </w:r>
-      <w:proofErr w:type="spellEnd"/>
-      <w:r>
-        <w:t xml:space="preserve"> - </w:t>
-      </w:r>
-      <w:proofErr w:type="spellStart"/>
-      <w:r>
-        <w:t>назва</w:t>
-      </w:r>
-      <w:proofErr w:type="spellEnd"/>
-      <w:r>
-        <w:t xml:space="preserve"> </w:t>
-      </w:r>
-      <w:proofErr w:type="spellStart"/>
-      <w:r>
-        <w:t>статті</w:t>
-      </w:r>
-      <w:proofErr w:type="spellEnd"/>
-    </w:p>
-    <w:p>
-      <w:r>
-        <w:t xml:space="preserve"> 3. </w:t>
-      </w:r>
-      <w:proofErr w:type="spellStart"/>
-      <w:r>
-        <w:t>description</w:t>
-      </w:r>
-      <w:proofErr w:type="spellEnd"/>
-      <w:r>
-        <w:t xml:space="preserve"> - короткий </w:t>
-      </w:r>
-      <w:proofErr w:type="spellStart"/>
-      <w:r>
-        <w:t>опис</w:t>
-      </w:r>
-      <w:proofErr w:type="spellEnd"/>
-      <w:r>
-        <w:t xml:space="preserve"> </w:t>
-      </w:r>
-      <w:proofErr w:type="spellStart"/>
-      <w:r>
-        <w:t>статті</w:t>
-      </w:r>
-      <w:proofErr w:type="spellEnd"/>
-    </w:p>
-    <w:p>
-      <w:r>
-        <w:t xml:space="preserve"> 4. </w:t>
-      </w:r>
-      <w:proofErr w:type="spellStart"/>
-      <w:r>
-        <w:t>author</w:t>
-      </w:r>
-      <w:proofErr w:type="spellEnd"/>
-      <w:r>
-        <w:t xml:space="preserve"> - автор </w:t>
-      </w:r>
-      <w:proofErr w:type="spellStart"/>
-      <w:r>
-        <w:t>статті</w:t>
-      </w:r>
-      <w:proofErr w:type="spellEnd"/>
-    </w:p>
-    <w:p>
-      <w:r>
-        <w:t xml:space="preserve"> 5. </w:t>
-      </w:r>
-      <w:proofErr w:type="spellStart"/>
-      <w:r>
-        <w:t>text</w:t>
-      </w:r>
-      <w:proofErr w:type="spellEnd"/>
-      <w:r>
-        <w:t xml:space="preserve"> - </w:t>
-      </w:r>
-      <w:proofErr w:type="spellStart"/>
-      <w:r>
-        <w:t>загальний</w:t>
-      </w:r>
-      <w:proofErr w:type="spellEnd"/>
-      <w:r>
-        <w:t xml:space="preserve"> текст </w:t>
-      </w:r>
-      <w:proofErr w:type="spellStart"/>
-      <w:r>
-        <w:t>статті</w:t>
-      </w:r>
-      <w:proofErr w:type="spellEnd"/>
+        <w:t xml:space="preserve"> 2. title - назва статті</w:t>
+      </w:r>
+    </w:p>
+    <w:p>
+      <w:r>
+        <w:t xml:space="preserve"> 3. description - короткий опис статті</w:t>
+      </w:r>
+    </w:p>
+    <w:p>
+      <w:r>
+        <w:t xml:space="preserve"> 4. author - автор статті</w:t>
+      </w:r>
+    </w:p>
+    <w:p>
+      <w:r>
+        <w:t xml:space="preserve"> 5. text - загальний текст статті</w:t>
+      </w:r>
       <w:r>
         <w:rPr>
           <w:lang w:val="uk-UA"/>
@@ -582,255 +227,46 @@
       <w:r>
         <w:t xml:space="preserve"> про </w:t>
       </w:r>
-      <w:proofErr w:type="spellStart"/>
       <w:r>
         <w:t>це</w:t>
       </w:r>
-      <w:proofErr w:type="spellEnd"/>
       <w:r>
         <w:t xml:space="preserve"> внизу написано)</w:t>
       </w:r>
     </w:p>
     <w:p>
       <w:r>
-        <w:t xml:space="preserve"> 6. </w:t>
-      </w:r>
-      <w:proofErr w:type="spellStart"/>
-      <w:r>
-        <w:t>date</w:t>
-      </w:r>
-      <w:proofErr w:type="spellEnd"/>
-      <w:r>
-        <w:t xml:space="preserve"> - дата </w:t>
-      </w:r>
-      <w:proofErr w:type="spellStart"/>
-      <w:r>
-        <w:t>написання</w:t>
-      </w:r>
-      <w:proofErr w:type="spellEnd"/>
-      <w:r>
-        <w:t xml:space="preserve"> </w:t>
-      </w:r>
-      <w:proofErr w:type="spellStart"/>
-      <w:r>
-        <w:t>статті</w:t>
-      </w:r>
-      <w:proofErr w:type="spellEnd"/>
-    </w:p>
-    <w:p>
-      <w:r>
-        <w:t xml:space="preserve"> 7. </w:t>
-      </w:r>
-      <w:proofErr w:type="spellStart"/>
-      <w:r>
-        <w:t>topic</w:t>
-      </w:r>
-      <w:proofErr w:type="spellEnd"/>
-      <w:r>
-        <w:t xml:space="preserve"> - тема, до </w:t>
-      </w:r>
-      <w:proofErr w:type="spellStart"/>
-      <w:r>
-        <w:t>якої</w:t>
-      </w:r>
-      <w:proofErr w:type="spellEnd"/>
-      <w:r>
-        <w:t xml:space="preserve"> </w:t>
-      </w:r>
-      <w:proofErr w:type="spellStart"/>
-      <w:r>
-        <w:t>належить</w:t>
-      </w:r>
-      <w:proofErr w:type="spellEnd"/>
-      <w:r>
-        <w:t xml:space="preserve"> </w:t>
-      </w:r>
-      <w:proofErr w:type="spellStart"/>
-      <w:r>
-        <w:t>стаття</w:t>
-      </w:r>
-      <w:proofErr w:type="spellEnd"/>
-      <w:r>
-        <w:t xml:space="preserve"> (</w:t>
-      </w:r>
-      <w:proofErr w:type="spellStart"/>
-      <w:r>
-        <w:t>наприклад</w:t>
-      </w:r>
-      <w:proofErr w:type="spellEnd"/>
-      <w:r>
-        <w:t xml:space="preserve"> </w:t>
-      </w:r>
-      <w:proofErr w:type="spellStart"/>
-      <w:r>
-        <w:t>тероризм</w:t>
-      </w:r>
-      <w:proofErr w:type="spellEnd"/>
-      <w:r>
-        <w:t>)</w:t>
-      </w:r>
-    </w:p>
-    <w:p>
-      <w:r>
-        <w:t xml:space="preserve"> 8. </w:t>
-      </w:r>
-      <w:proofErr w:type="spellStart"/>
-      <w:r>
-        <w:t>region</w:t>
-      </w:r>
-      <w:proofErr w:type="spellEnd"/>
-      <w:r>
-        <w:t xml:space="preserve"> - </w:t>
-      </w:r>
-      <w:proofErr w:type="spellStart"/>
-      <w:r>
-        <w:t>регіон</w:t>
-      </w:r>
-      <w:proofErr w:type="spellEnd"/>
-      <w:r>
-        <w:t xml:space="preserve">, до </w:t>
-      </w:r>
-      <w:proofErr w:type="spellStart"/>
-      <w:r>
-        <w:t>якого</w:t>
-      </w:r>
-      <w:proofErr w:type="spellEnd"/>
-      <w:r>
-        <w:t xml:space="preserve"> </w:t>
-      </w:r>
-      <w:proofErr w:type="spellStart"/>
-      <w:r>
-        <w:t>належить</w:t>
-      </w:r>
-      <w:proofErr w:type="spellEnd"/>
-      <w:r>
-        <w:t xml:space="preserve"> </w:t>
-      </w:r>
-      <w:proofErr w:type="spellStart"/>
-      <w:r>
-        <w:t>стаття</w:t>
-      </w:r>
-      <w:proofErr w:type="spellEnd"/>
-      <w:r>
-        <w:t xml:space="preserve"> (</w:t>
-      </w:r>
-      <w:proofErr w:type="spellStart"/>
-      <w:r>
-        <w:t>наприклад</w:t>
-      </w:r>
-      <w:proofErr w:type="spellEnd"/>
-      <w:r>
-        <w:t xml:space="preserve"> </w:t>
-      </w:r>
-      <w:proofErr w:type="spellStart"/>
-      <w:r>
-        <w:t>азія</w:t>
-      </w:r>
-      <w:proofErr w:type="spellEnd"/>
-      <w:r>
-        <w:t>)</w:t>
-      </w:r>
-    </w:p>
-    <w:p>
-      <w:r>
-        <w:t xml:space="preserve"> 9. </w:t>
-      </w:r>
-      <w:proofErr w:type="spellStart"/>
-      <w:r>
-        <w:t>photoresource</w:t>
-      </w:r>
-      <w:proofErr w:type="spellEnd"/>
-      <w:r>
-        <w:t xml:space="preserve"> - </w:t>
-      </w:r>
-      <w:proofErr w:type="spellStart"/>
-      <w:r>
-        <w:t>джерело</w:t>
-      </w:r>
-      <w:proofErr w:type="spellEnd"/>
-      <w:r>
-        <w:t xml:space="preserve">, де </w:t>
-      </w:r>
-      <w:proofErr w:type="spellStart"/>
-      <w:r>
-        <w:t>було</w:t>
-      </w:r>
-      <w:proofErr w:type="spellEnd"/>
-      <w:r>
-        <w:t xml:space="preserve"> взято головне фото для </w:t>
-      </w:r>
-      <w:proofErr w:type="spellStart"/>
-      <w:r>
-        <w:t>статті</w:t>
-      </w:r>
-      <w:proofErr w:type="spellEnd"/>
-      <w:r>
-        <w:t xml:space="preserve"> (</w:t>
-      </w:r>
-      <w:proofErr w:type="spellStart"/>
-      <w:r>
-        <w:t>наприклад</w:t>
-      </w:r>
-      <w:proofErr w:type="spellEnd"/>
-      <w:r>
-        <w:t xml:space="preserve"> dawn.com)</w:t>
-      </w:r>
-    </w:p>
-    <w:p>
-      <w:r>
-        <w:t xml:space="preserve"> 10. </w:t>
-      </w:r>
-      <w:proofErr w:type="spellStart"/>
-      <w:r>
-        <w:t>subtopic</w:t>
-      </w:r>
-      <w:proofErr w:type="spellEnd"/>
-      <w:r>
-        <w:t xml:space="preserve"> - тема, яка буде </w:t>
-      </w:r>
-      <w:proofErr w:type="spellStart"/>
-      <w:r>
-        <w:t>відображатись</w:t>
-      </w:r>
-      <w:proofErr w:type="spellEnd"/>
-      <w:r>
-        <w:t xml:space="preserve"> на головному фото </w:t>
-      </w:r>
-      <w:proofErr w:type="spellStart"/>
-      <w:r>
-        <w:t>статті</w:t>
-      </w:r>
-      <w:proofErr w:type="spellEnd"/>
-    </w:p>
-    <w:p>
-      <w:pPr>
-        <w:rPr>
-          <w:lang w:val="uk-UA"/>
-        </w:rPr>
-      </w:pPr>
-      <w:proofErr w:type="spellStart"/>
-      <w:r>
-        <w:t>Головними</w:t>
-      </w:r>
-      <w:proofErr w:type="spellEnd"/>
-      <w:r>
-        <w:t xml:space="preserve"> для </w:t>
-      </w:r>
-      <w:proofErr w:type="spellStart"/>
-      <w:r>
-        <w:t>заповнення</w:t>
-      </w:r>
-      <w:proofErr w:type="spellEnd"/>
-      <w:r>
-        <w:t xml:space="preserve"> </w:t>
-      </w:r>
-      <w:proofErr w:type="spellStart"/>
-      <w:r>
-        <w:t>елементами</w:t>
-      </w:r>
-      <w:proofErr w:type="spellEnd"/>
-      <w:r>
-        <w:t xml:space="preserve"> є: </w:t>
+        <w:t xml:space="preserve"> 6. date - дата написання статті</w:t>
+      </w:r>
+    </w:p>
+    <w:p>
+      <w:r>
+        <w:t xml:space="preserve"> 7. topic - тема, до якої належить стаття (наприклад тероризм)</w:t>
+      </w:r>
+    </w:p>
+    <w:p>
+      <w:r>
+        <w:t xml:space="preserve"> 8. region - регіон, до якого належить стаття (наприклад азія)</w:t>
+      </w:r>
+    </w:p>
+    <w:p>
+      <w:r>
+        <w:t xml:space="preserve"> 9. photoresource - джерело, де було взято головне фото для статті (наприклад dawn.com)</w:t>
+      </w:r>
+    </w:p>
+    <w:p>
+      <w:r>
+        <w:t xml:space="preserve"> 10. subtopic - тема, яка буде відображатись на головному фото статті</w:t>
+      </w:r>
+    </w:p>
+    <w:p>
+      <w:pPr>
+        <w:rPr>
+          <w:lang w:val="uk-UA"/>
+        </w:rPr>
+      </w:pPr>
+      <w:r>
+        <w:t xml:space="preserve">Головними для заповнення елементами є: </w:t>
       </w:r>
       <w:r>
         <w:rPr>
@@ -872,21 +308,7 @@
         <w:rPr>
           <w:lang w:val="uk-UA"/>
         </w:rPr>
-        <w:t>Елементи 7, 8, 9, 10 – всі літери в нижньому регістрі (</w:t>
-      </w:r>
-      <w:proofErr w:type="spellStart"/>
-      <w:r>
-        <w:rPr>
-          <w:lang w:val="uk-UA"/>
-        </w:rPr>
-        <w:t>азія</w:t>
-      </w:r>
-      <w:proofErr w:type="spellEnd"/>
-      <w:r>
-        <w:rPr>
-          <w:lang w:val="uk-UA"/>
-        </w:rPr>
-        <w:t>, а не АЗІЯ чи Азія)</w:t>
+        <w:t>Елементи 7, 8, 9, 10 – всі літери в нижньому регістрі (азія, а не АЗІЯ чи Азія)</w:t>
       </w:r>
     </w:p>
     <w:p>
@@ -911,7 +333,7 @@
                     <pic:cNvPicPr/>
                   </pic:nvPicPr>
                   <pic:blipFill>
-                    <a:blip r:embed="rId6">
+                    <a:blip r:embed="rId7">
                       <a:extLst>
                         <a:ext uri="{28A0092B-C50C-407E-A947-70E740481C1C}">
                           <a14:useLocalDpi xmlns:a14="http://schemas.microsoft.com/office/drawing/2010/main" val="0"/>
@@ -987,27 +409,21 @@
       <w:r>
         <w:t xml:space="preserve"> – </w:t>
       </w:r>
-      <w:proofErr w:type="spellStart"/>
       <w:r>
         <w:t>це</w:t>
       </w:r>
-      <w:proofErr w:type="spellEnd"/>
-      <w:r>
-        <w:t xml:space="preserve"> </w:t>
-      </w:r>
-      <w:proofErr w:type="spellStart"/>
+      <w:r>
+        <w:t xml:space="preserve"> </w:t>
+      </w:r>
       <w:r>
         <w:t>теж</w:t>
       </w:r>
-      <w:proofErr w:type="spellEnd"/>
-      <w:r>
-        <w:t xml:space="preserve"> </w:t>
-      </w:r>
-      <w:proofErr w:type="spellStart"/>
+      <w:r>
+        <w:t xml:space="preserve"> </w:t>
+      </w:r>
       <w:r>
         <w:t>саме</w:t>
       </w:r>
-      <w:proofErr w:type="spellEnd"/>
       <w:r>
         <w:rPr>
           <w:lang w:val="uk-UA"/>
@@ -1030,30 +446,8 @@
         <w:rPr>
           <w:lang w:val="uk-UA"/>
         </w:rPr>
-        <w:t xml:space="preserve">, але написана експертом, який не є членом </w:t>
-      </w:r>
-      <w:proofErr w:type="spellStart"/>
-      <w:r>
-        <w:rPr>
-          <w:lang w:val="uk-UA"/>
-        </w:rPr>
-        <w:t>Адастри</w:t>
-      </w:r>
-      <w:proofErr w:type="spellEnd"/>
-      <w:r>
-        <w:rPr>
-          <w:lang w:val="uk-UA"/>
-        </w:rPr>
-        <w:t xml:space="preserve">. Цей вид статей має додатковий </w:t>
-      </w:r>
-      <w:proofErr w:type="spellStart"/>
-      <w:r>
-        <w:rPr>
-          <w:lang w:val="uk-UA"/>
-        </w:rPr>
-        <w:t>обов</w:t>
-      </w:r>
-      <w:proofErr w:type="spellEnd"/>
+        <w:t>, але написана експертом, який не є членом Адастри. Цей вид статей має додатковий обов</w:t>
+      </w:r>
       <w:r>
         <w:t>’</w:t>
       </w:r>
@@ -1086,15 +480,7 @@
         <w:t xml:space="preserve"> – </w:t>
       </w:r>
       <w:r>
-        <w:t xml:space="preserve">в </w:t>
-      </w:r>
-      <w:proofErr w:type="spellStart"/>
-      <w:r>
-        <w:t>ньому</w:t>
-      </w:r>
-      <w:proofErr w:type="spellEnd"/>
-      <w:r>
-        <w:t xml:space="preserve"> </w:t>
+        <w:t xml:space="preserve">в ньому </w:t>
       </w:r>
       <w:r>
         <w:rPr>
@@ -1275,21 +661,7 @@
         <w:rPr>
           <w:lang w:val="uk-UA"/>
         </w:rPr>
-        <w:t xml:space="preserve">якому записується, до якого спецпроекту належить стаття. Новий елемент є </w:t>
-      </w:r>
-      <w:proofErr w:type="spellStart"/>
-      <w:r>
-        <w:rPr>
-          <w:lang w:val="uk-UA"/>
-        </w:rPr>
-        <w:t>обовязковим</w:t>
-      </w:r>
-      <w:proofErr w:type="spellEnd"/>
-      <w:r>
-        <w:rPr>
-          <w:lang w:val="uk-UA"/>
-        </w:rPr>
-        <w:t xml:space="preserve"> для заповнення.</w:t>
+        <w:t>якому записується, до якого спецпроекту належить стаття. Новий елемент є обовязковим для заповнення.</w:t>
       </w:r>
       <w:r>
         <w:rPr>
@@ -1329,7 +701,7 @@
       <w:r>
         <w:t xml:space="preserve"> </w:t>
       </w:r>
-      <w:hyperlink r:id="rId7" w:history="1">
+      <w:hyperlink r:id="rId8" w:history="1">
         <w:r>
           <w:rPr>
             <w:rStyle w:val="a3"/>
@@ -1404,35 +776,7 @@
         <w:rPr>
           <w:lang w:val="uk-UA"/>
         </w:rPr>
-        <w:t xml:space="preserve"> – це спецпроект, збірка </w:t>
-      </w:r>
-      <w:proofErr w:type="spellStart"/>
-      <w:r>
-        <w:rPr>
-          <w:lang w:val="uk-UA"/>
-        </w:rPr>
-        <w:t>статтей</w:t>
-      </w:r>
-      <w:proofErr w:type="spellEnd"/>
-      <w:r>
-        <w:rPr>
-          <w:lang w:val="uk-UA"/>
-        </w:rPr>
-        <w:t xml:space="preserve"> </w:t>
-      </w:r>
-      <w:proofErr w:type="gramStart"/>
-      <w:r>
-        <w:rPr>
-          <w:lang w:val="uk-UA"/>
-        </w:rPr>
-        <w:t>для спецпроекту</w:t>
-      </w:r>
-      <w:proofErr w:type="gramEnd"/>
-      <w:r>
-        <w:rPr>
-          <w:lang w:val="uk-UA"/>
-        </w:rPr>
-        <w:t>. Має такі самі елементи як «</w:t>
+        <w:t xml:space="preserve"> – це спецпроект, збірка статтей для спецпроекту. Має такі самі елементи як «</w:t>
       </w:r>
       <w:r>
         <w:rPr>
@@ -1515,29 +859,8 @@
       <w:r>
         <w:t xml:space="preserve">” – </w:t>
       </w:r>
-      <w:proofErr w:type="spellStart"/>
-      <w:r>
-        <w:t>це</w:t>
-      </w:r>
-      <w:proofErr w:type="spellEnd"/>
-      <w:r>
-        <w:t xml:space="preserve"> </w:t>
-      </w:r>
-      <w:proofErr w:type="spellStart"/>
-      <w:r>
-        <w:t>назва</w:t>
-      </w:r>
-      <w:proofErr w:type="spellEnd"/>
-      <w:r>
-        <w:t xml:space="preserve"> спецпроекту, </w:t>
-      </w:r>
-      <w:proofErr w:type="spellStart"/>
-      <w:r>
-        <w:t>наприклад</w:t>
-      </w:r>
-      <w:proofErr w:type="spellEnd"/>
-      <w:r>
-        <w:t xml:space="preserve"> (</w:t>
+      <w:r>
+        <w:t>це назва спецпроекту, наприклад (</w:t>
       </w:r>
       <w:r>
         <w:rPr>
@@ -1566,7 +889,6 @@
       <w:r>
         <w:t>-</w:t>
       </w:r>
-      <w:proofErr w:type="gramStart"/>
       <w:r>
         <w:rPr>
           <w:lang w:val="en-US"/>
@@ -1579,7 +901,6 @@
       <w:r>
         <w:t>=</w:t>
       </w:r>
-      <w:proofErr w:type="gramEnd"/>
       <w:r>
         <w:t>Один пояс, один шлях</w:t>
       </w:r>
@@ -1610,41 +931,23 @@
         </w:rPr>
         <w:t xml:space="preserve"> </w:t>
       </w:r>
-      <w:proofErr w:type="spellStart"/>
       <w:r>
         <w:t>Expert</w:t>
       </w:r>
-      <w:proofErr w:type="spellEnd"/>
-      <w:r>
-        <w:rPr>
-          <w:lang w:val="uk-UA"/>
-        </w:rPr>
-        <w:t xml:space="preserve"> </w:t>
-      </w:r>
-      <w:proofErr w:type="spellStart"/>
+      <w:r>
+        <w:rPr>
+          <w:lang w:val="uk-UA"/>
+        </w:rPr>
+        <w:t xml:space="preserve"> </w:t>
+      </w:r>
       <w:r>
         <w:t>information</w:t>
       </w:r>
-      <w:proofErr w:type="spellEnd"/>
-      <w:r>
-        <w:rPr>
-          <w:lang w:val="uk-UA"/>
-        </w:rPr>
-        <w:t xml:space="preserve"> – це карточка члена </w:t>
-      </w:r>
-      <w:proofErr w:type="spellStart"/>
-      <w:r>
-        <w:rPr>
-          <w:lang w:val="uk-UA"/>
-        </w:rPr>
-        <w:t>Адастри</w:t>
-      </w:r>
-      <w:proofErr w:type="spellEnd"/>
-      <w:r>
-        <w:rPr>
-          <w:lang w:val="uk-UA"/>
-        </w:rPr>
-        <w:t>. Має такі елементи:</w:t>
+      <w:r>
+        <w:rPr>
+          <w:lang w:val="uk-UA"/>
+        </w:rPr>
+        <w:t xml:space="preserve"> – це карточка члена Адастри. Має такі елементи:</w:t>
       </w:r>
       <w:r>
         <w:rPr>
@@ -1665,47 +968,11 @@
         </w:rPr>
         <w:t xml:space="preserve"> – </w:t>
       </w:r>
-      <w:proofErr w:type="spellStart"/>
-      <w:r>
-        <w:rPr>
-          <w:lang w:val="uk-UA"/>
-        </w:rPr>
-        <w:t>айдентифікатор</w:t>
-      </w:r>
-      <w:proofErr w:type="spellEnd"/>
-      <w:r>
-        <w:rPr>
-          <w:lang w:val="uk-UA"/>
-        </w:rPr>
-        <w:t xml:space="preserve"> члена </w:t>
-      </w:r>
-      <w:proofErr w:type="spellStart"/>
-      <w:r>
-        <w:rPr>
-          <w:lang w:val="uk-UA"/>
-        </w:rPr>
-        <w:t>Адастри</w:t>
-      </w:r>
-      <w:proofErr w:type="spellEnd"/>
-      <w:r>
-        <w:rPr>
-          <w:lang w:val="uk-UA"/>
-        </w:rPr>
-        <w:t xml:space="preserve">. На момент випуску </w:t>
-      </w:r>
-      <w:proofErr w:type="spellStart"/>
-      <w:r>
-        <w:rPr>
-          <w:lang w:val="uk-UA"/>
-        </w:rPr>
-        <w:t>мануала</w:t>
-      </w:r>
-      <w:proofErr w:type="spellEnd"/>
-      <w:r>
-        <w:rPr>
-          <w:lang w:val="uk-UA"/>
-        </w:rPr>
-        <w:t xml:space="preserve">, останній ідентифікатор був 21. </w:t>
+      <w:r>
+        <w:rPr>
+          <w:lang w:val="uk-UA"/>
+        </w:rPr>
+        <w:t xml:space="preserve">айдентифікатор члена Адастри. На момент випуску мануала, останній ідентифікатор був 21. </w:t>
       </w:r>
       <w:r>
         <w:rPr>
@@ -1776,9 +1043,8 @@
           <w:shd w:val="clear" w:color="auto" w:fill="FFFFFF"/>
           <w:lang w:val="uk-UA"/>
         </w:rPr>
-        <w:t xml:space="preserve">Асиметричні конфлікти, міжнародні відносини та світова політика, </w:t>
-      </w:r>
-      <w:proofErr w:type="spellStart"/>
+        <w:t xml:space="preserve">Асиметричні конфлікти, міжнародні відносини та світова політика, сек’юритизація, ядерний фактор, дилема безпеки... </w:t>
+      </w:r>
       <w:r>
         <w:rPr>
           <w:rFonts w:ascii="Segoe UI" w:hAnsi="Segoe UI" w:cs="Segoe UI"/>
@@ -1786,9 +1052,8 @@
           <w:shd w:val="clear" w:color="auto" w:fill="FFFFFF"/>
           <w:lang w:val="uk-UA"/>
         </w:rPr>
-        <w:t>сек’юритизація</w:t>
-      </w:r>
-      <w:proofErr w:type="spellEnd"/>
+        <w:t>)</w:t>
+      </w:r>
       <w:r>
         <w:rPr>
           <w:rFonts w:ascii="Segoe UI" w:hAnsi="Segoe UI" w:cs="Segoe UI"/>
@@ -1796,86 +1061,17 @@
           <w:shd w:val="clear" w:color="auto" w:fill="FFFFFF"/>
           <w:lang w:val="uk-UA"/>
         </w:rPr>
-        <w:t xml:space="preserve">, ядерний фактор, дилема безпеки... </w:t>
+        <w:br/>
+        <w:t>Всі елементи є обов</w:t>
       </w:r>
       <w:r>
         <w:rPr>
           <w:rFonts w:ascii="Segoe UI" w:hAnsi="Segoe UI" w:cs="Segoe UI"/>
           <w:color w:val="212529"/>
           <w:shd w:val="clear" w:color="auto" w:fill="FFFFFF"/>
-          <w:lang w:val="uk-UA"/>
-        </w:rPr>
-        <w:t>)</w:t>
-      </w:r>
-      <w:r>
-        <w:rPr>
-          <w:rFonts w:ascii="Segoe UI" w:hAnsi="Segoe UI" w:cs="Segoe UI"/>
-          <w:color w:val="212529"/>
-          <w:shd w:val="clear" w:color="auto" w:fill="FFFFFF"/>
-          <w:lang w:val="uk-UA"/>
-        </w:rPr>
-        <w:br/>
-        <w:t xml:space="preserve">Всі елементи є </w:t>
-      </w:r>
-      <w:proofErr w:type="spellStart"/>
-      <w:r>
-        <w:rPr>
-          <w:rFonts w:ascii="Segoe UI" w:hAnsi="Segoe UI" w:cs="Segoe UI"/>
-          <w:color w:val="212529"/>
-          <w:shd w:val="clear" w:color="auto" w:fill="FFFFFF"/>
-          <w:lang w:val="uk-UA"/>
-        </w:rPr>
-        <w:t>обов</w:t>
-      </w:r>
-      <w:proofErr w:type="spellEnd"/>
-      <w:r>
-        <w:rPr>
-          <w:rFonts w:ascii="Segoe UI" w:hAnsi="Segoe UI" w:cs="Segoe UI"/>
-          <w:color w:val="212529"/>
-          <w:shd w:val="clear" w:color="auto" w:fill="FFFFFF"/>
-          <w:lang w:val="en-US"/>
-        </w:rPr>
-        <w:t xml:space="preserve">’язковими </w:t>
-      </w:r>
-      <w:proofErr w:type="spellStart"/>
-      <w:r>
-        <w:rPr>
-          <w:rFonts w:ascii="Segoe UI" w:hAnsi="Segoe UI" w:cs="Segoe UI"/>
-          <w:color w:val="212529"/>
-          <w:shd w:val="clear" w:color="auto" w:fill="FFFFFF"/>
-          <w:lang w:val="en-US"/>
-        </w:rPr>
-        <w:t>для</w:t>
-      </w:r>
-      <w:proofErr w:type="spellEnd"/>
-      <w:r>
-        <w:rPr>
-          <w:rFonts w:ascii="Segoe UI" w:hAnsi="Segoe UI" w:cs="Segoe UI"/>
-          <w:color w:val="212529"/>
-          <w:shd w:val="clear" w:color="auto" w:fill="FFFFFF"/>
-          <w:lang w:val="en-US"/>
-        </w:rPr>
-        <w:t xml:space="preserve"> </w:t>
-      </w:r>
-      <w:proofErr w:type="spellStart"/>
-      <w:r>
-        <w:rPr>
-          <w:rFonts w:ascii="Segoe UI" w:hAnsi="Segoe UI" w:cs="Segoe UI"/>
-          <w:color w:val="212529"/>
-          <w:shd w:val="clear" w:color="auto" w:fill="FFFFFF"/>
-          <w:lang w:val="en-US"/>
-        </w:rPr>
-        <w:t>заповнення</w:t>
-      </w:r>
-      <w:proofErr w:type="spellEnd"/>
-      <w:r>
-        <w:rPr>
-          <w:rFonts w:ascii="Segoe UI" w:hAnsi="Segoe UI" w:cs="Segoe UI"/>
-          <w:color w:val="212529"/>
-          <w:shd w:val="clear" w:color="auto" w:fill="FFFFFF"/>
-          <w:lang w:val="en-US"/>
-        </w:rPr>
-        <w:t>.</w:t>
+          <w:lang w:val="en-US"/>
+        </w:rPr>
+        <w:t>’язковими для заповнення.</w:t>
       </w:r>
     </w:p>
     <w:p>
@@ -1911,7 +1107,7 @@
                     <pic:cNvPicPr/>
                   </pic:nvPicPr>
                   <pic:blipFill>
-                    <a:blip r:embed="rId8">
+                    <a:blip r:embed="rId9">
                       <a:extLst>
                         <a:ext uri="{28A0092B-C50C-407E-A947-70E740481C1C}">
                           <a14:useLocalDpi xmlns:a14="http://schemas.microsoft.com/office/drawing/2010/main" val="0"/>
@@ -2017,7 +1213,7 @@
                     <pic:cNvPicPr/>
                   </pic:nvPicPr>
                   <pic:blipFill>
-                    <a:blip r:embed="rId9">
+                    <a:blip r:embed="rId10">
                       <a:extLst>
                         <a:ext uri="{28A0092B-C50C-407E-A947-70E740481C1C}">
                           <a14:useLocalDpi xmlns:a14="http://schemas.microsoft.com/office/drawing/2010/main" val="0"/>
@@ -2135,7 +1331,7 @@
                     <pic:cNvPicPr/>
                   </pic:nvPicPr>
                   <pic:blipFill>
-                    <a:blip r:embed="rId10">
+                    <a:blip r:embed="rId11">
                       <a:extLst>
                         <a:ext uri="{28A0092B-C50C-407E-A947-70E740481C1C}">
                           <a14:useLocalDpi xmlns:a14="http://schemas.microsoft.com/office/drawing/2010/main" val="0"/>
@@ -2190,7 +1386,7 @@
                     <pic:cNvPicPr/>
                   </pic:nvPicPr>
                   <pic:blipFill>
-                    <a:blip r:embed="rId11">
+                    <a:blip r:embed="rId12">
                       <a:extLst>
                         <a:ext uri="{28A0092B-C50C-407E-A947-70E740481C1C}">
                           <a14:useLocalDpi xmlns:a14="http://schemas.microsoft.com/office/drawing/2010/main" val="0"/>
@@ -2230,21 +1426,7 @@
         <w:rPr>
           <w:lang w:val="uk-UA"/>
         </w:rPr>
-        <w:t>нюємо дані для статті. (</w:t>
-      </w:r>
-      <w:proofErr w:type="spellStart"/>
-      <w:r>
-        <w:rPr>
-          <w:lang w:val="uk-UA"/>
-        </w:rPr>
-        <w:t>Памятайте</w:t>
-      </w:r>
-      <w:proofErr w:type="spellEnd"/>
-      <w:r>
-        <w:rPr>
-          <w:lang w:val="uk-UA"/>
-        </w:rPr>
-        <w:t xml:space="preserve"> про заповнення головних елементів!) </w:t>
+        <w:t xml:space="preserve">нюємо дані для статті. (Памятайте про заповнення головних елементів!) </w:t>
       </w:r>
       <w:r>
         <w:t>Тут</w:t>
@@ -2255,11 +1437,9 @@
         </w:rPr>
         <w:t xml:space="preserve"> </w:t>
       </w:r>
-      <w:proofErr w:type="spellStart"/>
       <w:r>
         <w:t>це</w:t>
       </w:r>
-      <w:proofErr w:type="spellEnd"/>
       <w:r>
         <w:rPr>
           <w:lang w:val="en-US"/>
@@ -2270,21 +1450,7 @@
         <w:rPr>
           <w:lang w:val="en-US"/>
         </w:rPr>
-        <w:t xml:space="preserve">id, title, description, author, text, date, </w:t>
-      </w:r>
-      <w:proofErr w:type="spellStart"/>
-      <w:r>
-        <w:rPr>
-          <w:lang w:val="en-US"/>
-        </w:rPr>
-        <w:t>photoresource</w:t>
-      </w:r>
-      <w:proofErr w:type="spellEnd"/>
-      <w:r>
-        <w:rPr>
-          <w:lang w:val="en-US"/>
-        </w:rPr>
-        <w:t xml:space="preserve"> </w:t>
+        <w:t xml:space="preserve">id, title, description, author, text, date, photoresource </w:t>
       </w:r>
       <w:r>
         <w:t>та</w:t>
@@ -2295,11 +1461,9 @@
         </w:rPr>
         <w:t xml:space="preserve"> </w:t>
       </w:r>
-      <w:proofErr w:type="spellStart"/>
       <w:r>
         <w:t>одне</w:t>
       </w:r>
-      <w:proofErr w:type="spellEnd"/>
       <w:r>
         <w:rPr>
           <w:lang w:val="en-US"/>
@@ -2376,7 +1540,7 @@
       <w:r>
         <w:t xml:space="preserve"> </w:t>
       </w:r>
-      <w:hyperlink r:id="rId12" w:history="1">
+      <w:hyperlink r:id="rId13" w:history="1">
         <w:r>
           <w:rPr>
             <w:rStyle w:val="a3"/>
@@ -2428,21 +1592,7 @@
         <w:rPr>
           <w:lang w:val="uk-UA"/>
         </w:rPr>
-        <w:t xml:space="preserve">. Статтю ви можете переглянути на головній сторінці </w:t>
-      </w:r>
-      <w:proofErr w:type="spellStart"/>
-      <w:r>
-        <w:rPr>
-          <w:lang w:val="uk-UA"/>
-        </w:rPr>
-        <w:t>сайта</w:t>
-      </w:r>
-      <w:proofErr w:type="spellEnd"/>
-      <w:r>
-        <w:rPr>
-          <w:lang w:val="uk-UA"/>
-        </w:rPr>
-        <w:t>.</w:t>
+        <w:t>. Статтю ви можете переглянути на головній сторінці сайта.</w:t>
       </w:r>
     </w:p>
     <w:p>
@@ -2484,21 +1634,7 @@
         <w:rPr>
           <w:lang w:val="uk-UA"/>
         </w:rPr>
-        <w:t xml:space="preserve">ій секції в можете перевірити чи існує стаття з таким ідентифікатором. Наприклад, </w:t>
-      </w:r>
-      <w:proofErr w:type="spellStart"/>
-      <w:r>
-        <w:rPr>
-          <w:lang w:val="uk-UA"/>
-        </w:rPr>
-        <w:t>оберемо</w:t>
-      </w:r>
-      <w:proofErr w:type="spellEnd"/>
-      <w:r>
-        <w:rPr>
-          <w:lang w:val="uk-UA"/>
-        </w:rPr>
-        <w:t xml:space="preserve"> </w:t>
+        <w:t xml:space="preserve">ій секції в можете перевірити чи існує стаття з таким ідентифікатором. Наприклад, оберемо </w:t>
       </w:r>
       <w:r>
         <w:rPr>
@@ -2549,7 +1685,7 @@
                     <pic:cNvPicPr/>
                   </pic:nvPicPr>
                   <pic:blipFill>
-                    <a:blip r:embed="rId13">
+                    <a:blip r:embed="rId14">
                       <a:extLst>
                         <a:ext uri="{28A0092B-C50C-407E-A947-70E740481C1C}">
                           <a14:useLocalDpi xmlns:a14="http://schemas.microsoft.com/office/drawing/2010/main" val="0"/>
@@ -2620,23 +1756,9 @@
         <w:rPr>
           <w:lang w:val="uk-UA"/>
         </w:rPr>
-        <w:t xml:space="preserve">і нас </w:t>
-      </w:r>
-      <w:proofErr w:type="spellStart"/>
-      <w:r>
-        <w:rPr>
-          <w:lang w:val="uk-UA"/>
-        </w:rPr>
-        <w:t>перенаправить</w:t>
-      </w:r>
-      <w:proofErr w:type="spellEnd"/>
-      <w:r>
-        <w:rPr>
-          <w:lang w:val="uk-UA"/>
-        </w:rPr>
-        <w:t xml:space="preserve"> на цю статтю </w:t>
-      </w:r>
-      <w:hyperlink r:id="rId14" w:history="1">
+        <w:t xml:space="preserve">і нас перенаправить на цю статтю </w:t>
+      </w:r>
+      <w:hyperlink r:id="rId15" w:history="1">
         <w:r>
           <w:rPr>
             <w:rStyle w:val="a3"/>
@@ -2672,7 +1794,7 @@
                     <pic:cNvPicPr/>
                   </pic:nvPicPr>
                   <pic:blipFill>
-                    <a:blip r:embed="rId15">
+                    <a:blip r:embed="rId16">
                       <a:extLst>
                         <a:ext uri="{28A0092B-C50C-407E-A947-70E740481C1C}">
                           <a14:useLocalDpi xmlns:a14="http://schemas.microsoft.com/office/drawing/2010/main" val="0"/>
@@ -2709,21 +1831,7 @@
         <w:rPr>
           <w:lang w:val="uk-UA"/>
         </w:rPr>
-        <w:t xml:space="preserve">Також ми можемо переглянути статтю, яка є статтею </w:t>
-      </w:r>
-      <w:proofErr w:type="spellStart"/>
-      <w:r>
-        <w:rPr>
-          <w:lang w:val="uk-UA"/>
-        </w:rPr>
-        <w:t>спецпроекта</w:t>
-      </w:r>
-      <w:proofErr w:type="spellEnd"/>
-      <w:r>
-        <w:rPr>
-          <w:lang w:val="uk-UA"/>
-        </w:rPr>
-        <w:t xml:space="preserve"> </w:t>
+        <w:t xml:space="preserve">Також ми можемо переглянути статтю, яка є статтею спецпроекта </w:t>
       </w:r>
       <w:r>
         <w:rPr>
@@ -2830,7 +1938,7 @@
                     <pic:cNvPicPr/>
                   </pic:nvPicPr>
                   <pic:blipFill>
-                    <a:blip r:embed="rId16">
+                    <a:blip r:embed="rId17">
                       <a:extLst>
                         <a:ext uri="{28A0092B-C50C-407E-A947-70E740481C1C}">
                           <a14:useLocalDpi xmlns:a14="http://schemas.microsoft.com/office/drawing/2010/main" val="0"/>
@@ -2870,69 +1978,13 @@
         <w:rPr>
           <w:lang w:val="uk-UA"/>
         </w:rPr>
-        <w:t xml:space="preserve">даній секції, можемо обрати статтю та обновити (виправити її). </w:t>
-      </w:r>
-      <w:proofErr w:type="spellStart"/>
-      <w:r>
-        <w:rPr>
-          <w:lang w:val="uk-UA"/>
-        </w:rPr>
-        <w:t>Обераємо</w:t>
-      </w:r>
-      <w:proofErr w:type="spellEnd"/>
-      <w:r>
-        <w:rPr>
-          <w:lang w:val="uk-UA"/>
-        </w:rPr>
-        <w:t xml:space="preserve"> вид статті, пот</w:t>
-      </w:r>
-      <w:r>
-        <w:rPr>
-          <w:lang w:val="uk-UA"/>
-        </w:rPr>
-        <w:t xml:space="preserve">ім її унікальний ідентифікатор. Після цього у нас </w:t>
-      </w:r>
-      <w:proofErr w:type="spellStart"/>
-      <w:r>
-        <w:rPr>
-          <w:lang w:val="uk-UA"/>
-        </w:rPr>
-        <w:t>зявляється</w:t>
-      </w:r>
-      <w:proofErr w:type="spellEnd"/>
-      <w:r>
-        <w:rPr>
-          <w:lang w:val="uk-UA"/>
-        </w:rPr>
-        <w:t xml:space="preserve"> список, елементів, які ми можемо поміняти для цього виду </w:t>
-      </w:r>
-      <w:proofErr w:type="spellStart"/>
-      <w:r>
-        <w:rPr>
-          <w:lang w:val="uk-UA"/>
-        </w:rPr>
-        <w:t>статтей</w:t>
-      </w:r>
-      <w:proofErr w:type="spellEnd"/>
-      <w:r>
-        <w:rPr>
-          <w:lang w:val="uk-UA"/>
-        </w:rPr>
-        <w:t xml:space="preserve">. Наприклад, </w:t>
-      </w:r>
-      <w:proofErr w:type="spellStart"/>
-      <w:r>
-        <w:rPr>
-          <w:lang w:val="uk-UA"/>
-        </w:rPr>
-        <w:t>обераємо</w:t>
-      </w:r>
-      <w:proofErr w:type="spellEnd"/>
-      <w:r>
-        <w:rPr>
-          <w:lang w:val="uk-UA"/>
-        </w:rPr>
-        <w:t xml:space="preserve"> поле «</w:t>
+        <w:t>даній секції, можемо обрати статтю та обновити (виправити її). Обераємо вид статті, пот</w:t>
+      </w:r>
+      <w:r>
+        <w:rPr>
+          <w:lang w:val="uk-UA"/>
+        </w:rPr>
+        <w:t>ім її унікальний ідентифікатор. Після цього у нас зявляється список, елементів, які ми можемо поміняти для цього виду статтей. Наприклад, обераємо поле «</w:t>
       </w:r>
       <w:r>
         <w:rPr>
@@ -2944,13 +1996,8 @@
         <w:t xml:space="preserve">” </w:t>
       </w:r>
       <w:r>
-        <w:t xml:space="preserve">та </w:t>
-      </w:r>
-      <w:proofErr w:type="spellStart"/>
-      <w:r>
-        <w:t>запису</w:t>
-      </w:r>
-      <w:proofErr w:type="spellEnd"/>
+        <w:t>та запису</w:t>
+      </w:r>
       <w:r>
         <w:rPr>
           <w:lang w:val="uk-UA"/>
@@ -2969,19 +2016,9 @@
       <w:r>
         <w:t xml:space="preserve">”, </w:t>
       </w:r>
-      <w:proofErr w:type="spellStart"/>
-      <w:r>
-        <w:t>стаття</w:t>
-      </w:r>
-      <w:proofErr w:type="spellEnd"/>
-      <w:r>
-        <w:t xml:space="preserve"> буде </w:t>
-      </w:r>
-      <w:proofErr w:type="spellStart"/>
-      <w:r>
-        <w:t>оновлена</w:t>
-      </w:r>
-      <w:proofErr w:type="spellEnd"/>
+      <w:r>
+        <w:t>стаття буде оновлена</w:t>
+      </w:r>
       <w:r>
         <w:rPr>
           <w:lang w:val="uk-UA"/>
@@ -2991,7 +2028,7 @@
       <w:r>
         <w:t xml:space="preserve">, а вас перенаправлено до </w:t>
       </w:r>
-      <w:hyperlink r:id="rId17" w:history="1">
+      <w:hyperlink r:id="rId18" w:history="1">
         <w:r>
           <w:rPr>
             <w:rStyle w:val="a3"/>
@@ -3040,15 +2077,7 @@
         </w:r>
       </w:hyperlink>
       <w:r>
-        <w:t xml:space="preserve">. </w:t>
-      </w:r>
-      <w:proofErr w:type="spellStart"/>
-      <w:r>
-        <w:t>Можливо</w:t>
-      </w:r>
-      <w:proofErr w:type="spellEnd"/>
-      <w:r>
-        <w:t xml:space="preserve"> </w:t>
+        <w:t xml:space="preserve">. Можливо </w:t>
       </w:r>
       <w:r>
         <w:rPr>
@@ -3115,7 +2144,7 @@
                     <pic:cNvPicPr/>
                   </pic:nvPicPr>
                   <pic:blipFill>
-                    <a:blip r:embed="rId18">
+                    <a:blip r:embed="rId19">
                       <a:extLst>
                         <a:ext uri="{28A0092B-C50C-407E-A947-70E740481C1C}">
                           <a14:useLocalDpi xmlns:a14="http://schemas.microsoft.com/office/drawing/2010/main" val="0"/>
@@ -3152,37 +2181,9 @@
         <w:rPr>
           <w:lang w:val="uk-UA"/>
         </w:rPr>
-        <w:t xml:space="preserve">В цій секції, ми можемо видалити елемент. </w:t>
-      </w:r>
-      <w:proofErr w:type="spellStart"/>
-      <w:r>
-        <w:rPr>
-          <w:lang w:val="uk-UA"/>
-        </w:rPr>
-        <w:t>Оберемо</w:t>
-      </w:r>
-      <w:proofErr w:type="spellEnd"/>
-      <w:r>
-        <w:rPr>
-          <w:lang w:val="uk-UA"/>
-        </w:rPr>
-        <w:t xml:space="preserve"> звичайну статтю та унікальний ідентифікатор для неї 23. Натискуємо видалити. Статтю буде видалено(можете перевірити її існування з головної сторінки), а вас </w:t>
-      </w:r>
-      <w:proofErr w:type="spellStart"/>
-      <w:r>
-        <w:rPr>
-          <w:lang w:val="uk-UA"/>
-        </w:rPr>
-        <w:t>перенаправлено</w:t>
-      </w:r>
-      <w:proofErr w:type="spellEnd"/>
-      <w:r>
-        <w:rPr>
-          <w:lang w:val="uk-UA"/>
-        </w:rPr>
-        <w:t xml:space="preserve"> до </w:t>
-      </w:r>
-      <w:hyperlink r:id="rId19" w:history="1">
+        <w:t xml:space="preserve">В цій секції, ми можемо видалити елемент. Оберемо звичайну статтю та унікальний ідентифікатор для неї 23. Натискуємо видалити. Статтю буде видалено(можете перевірити її існування з головної сторінки), а вас перенаправлено до </w:t>
+      </w:r>
+      <w:hyperlink r:id="rId20" w:history="1">
         <w:r>
           <w:rPr>
             <w:rStyle w:val="a3"/>
@@ -3297,74 +2298,18 @@
         </w:rPr>
         <w:t xml:space="preserve">” – </w:t>
       </w:r>
-      <w:proofErr w:type="spellStart"/>
-      <w:r>
-        <w:rPr>
-          <w:sz w:val="24"/>
-        </w:rPr>
-        <w:t>це</w:t>
-      </w:r>
-      <w:proofErr w:type="spellEnd"/>
-      <w:r>
-        <w:rPr>
-          <w:sz w:val="24"/>
-        </w:rPr>
-        <w:t xml:space="preserve"> просто с</w:t>
-      </w:r>
-      <w:r>
-        <w:rPr>
-          <w:sz w:val="24"/>
-          <w:lang w:val="uk-UA"/>
-        </w:rPr>
-        <w:t xml:space="preserve">копійований основний текст з </w:t>
-      </w:r>
-      <w:proofErr w:type="spellStart"/>
-      <w:r>
-        <w:rPr>
-          <w:sz w:val="24"/>
-          <w:lang w:val="uk-UA"/>
-        </w:rPr>
-        <w:t>вордовського</w:t>
-      </w:r>
-      <w:proofErr w:type="spellEnd"/>
-      <w:r>
-        <w:rPr>
-          <w:sz w:val="24"/>
-          <w:lang w:val="uk-UA"/>
-        </w:rPr>
-        <w:t xml:space="preserve"> документу! Якщо так зробити, то на сайті в статті буде </w:t>
-      </w:r>
-      <w:proofErr w:type="spellStart"/>
-      <w:r>
-        <w:rPr>
-          <w:sz w:val="24"/>
-          <w:lang w:val="uk-UA"/>
-        </w:rPr>
-        <w:t>сплошний</w:t>
-      </w:r>
-      <w:proofErr w:type="spellEnd"/>
-      <w:r>
-        <w:rPr>
-          <w:sz w:val="24"/>
-          <w:lang w:val="uk-UA"/>
-        </w:rPr>
-        <w:t xml:space="preserve"> текст, без дотримання абзаців, відступів і </w:t>
-      </w:r>
-      <w:proofErr w:type="spellStart"/>
-      <w:r>
-        <w:rPr>
-          <w:sz w:val="24"/>
-          <w:lang w:val="uk-UA"/>
-        </w:rPr>
-        <w:t>тд</w:t>
-      </w:r>
-      <w:proofErr w:type="spellEnd"/>
-      <w:r>
-        <w:rPr>
-          <w:sz w:val="24"/>
-          <w:lang w:val="uk-UA"/>
-        </w:rPr>
-        <w:t>.</w:t>
+      <w:r>
+        <w:rPr>
+          <w:sz w:val="24"/>
+        </w:rPr>
+        <w:t>це просто с</w:t>
+      </w:r>
+      <w:r>
+        <w:rPr>
+          <w:sz w:val="24"/>
+          <w:lang w:val="uk-UA"/>
+        </w:rPr>
+        <w:t>копійований основний текст з вордовського документу! Якщо так зробити, то на сайті в статті буде сплошний текст, без дотримання абзаців, відступів і тд.</w:t>
       </w:r>
     </w:p>
     <w:p>
@@ -3376,7 +2321,7 @@
           <w:u w:val="single"/>
         </w:rPr>
       </w:pPr>
-      <w:hyperlink r:id="rId20" w:history="1">
+      <w:hyperlink r:id="rId21" w:history="1">
         <w:r>
           <w:rPr>
             <w:rStyle w:val="a3"/>
@@ -3440,7 +2385,7 @@
                     <pic:cNvPicPr/>
                   </pic:nvPicPr>
                   <pic:blipFill>
-                    <a:blip r:embed="rId21">
+                    <a:blip r:embed="rId22">
                       <a:extLst>
                         <a:ext uri="{28A0092B-C50C-407E-A947-70E740481C1C}">
                           <a14:useLocalDpi xmlns:a14="http://schemas.microsoft.com/office/drawing/2010/main" val="0"/>
@@ -3517,7 +2462,7 @@
                     <pic:cNvPicPr/>
                   </pic:nvPicPr>
                   <pic:blipFill>
-                    <a:blip r:embed="rId22">
+                    <a:blip r:embed="rId23">
                       <a:extLst>
                         <a:ext uri="{28A0092B-C50C-407E-A947-70E740481C1C}">
                           <a14:useLocalDpi xmlns:a14="http://schemas.microsoft.com/office/drawing/2010/main" val="0"/>
@@ -3671,7 +2616,6 @@
           <w:sz w:val="24"/>
         </w:rPr>
       </w:pPr>
-      <w:bookmarkStart w:id="0" w:name="_GoBack"/>
       <w:r>
         <w:rPr>
           <w:noProof/>
@@ -3694,7 +2638,7 @@
                     <pic:cNvPicPr/>
                   </pic:nvPicPr>
                   <pic:blipFill>
-                    <a:blip r:embed="rId23">
+                    <a:blip r:embed="rId24">
                       <a:extLst>
                         <a:ext uri="{28A0092B-C50C-407E-A947-70E740481C1C}">
                           <a14:useLocalDpi xmlns:a14="http://schemas.microsoft.com/office/drawing/2010/main" val="0"/>
@@ -3720,7 +2664,471 @@
           </wp:inline>
         </w:drawing>
       </w:r>
+    </w:p>
+    <w:p>
+      <w:pPr>
+        <w:rPr>
+          <w:sz w:val="24"/>
+        </w:rPr>
+      </w:pPr>
+    </w:p>
+    <w:p>
+      <w:pPr>
+        <w:rPr>
+          <w:sz w:val="24"/>
+        </w:rPr>
+      </w:pPr>
+      <w:r>
+        <w:rPr>
+          <w:sz w:val="24"/>
+          <w:lang w:val="uk-UA"/>
+        </w:rPr>
+        <w:t xml:space="preserve">ТАКОЖ! Якщо у статті в основному тексті є картинки, то потрібно перейти на цьому ж сайті у вкладку </w:t>
+      </w:r>
+      <w:r>
+        <w:rPr>
+          <w:sz w:val="24"/>
+          <w:lang w:val="en-US"/>
+        </w:rPr>
+        <w:t>HTML</w:t>
+      </w:r>
+      <w:r>
+        <w:rPr>
+          <w:sz w:val="24"/>
+        </w:rPr>
+        <w:t xml:space="preserve"> , </w:t>
+      </w:r>
+      <w:r>
+        <w:rPr>
+          <w:sz w:val="24"/>
+        </w:rPr>
+        <w:t>ком</w:t>
+      </w:r>
+      <w:r>
+        <w:rPr>
+          <w:sz w:val="24"/>
+          <w:lang w:val="uk-UA"/>
+        </w:rPr>
+        <w:t xml:space="preserve">бінацією клавіш </w:t>
+      </w:r>
+      <w:r>
+        <w:rPr>
+          <w:sz w:val="24"/>
+          <w:lang w:val="en-US"/>
+        </w:rPr>
+        <w:t>Ctrl</w:t>
+      </w:r>
+      <w:r>
+        <w:rPr>
+          <w:sz w:val="24"/>
+        </w:rPr>
+        <w:t>+</w:t>
+      </w:r>
+      <w:r>
+        <w:rPr>
+          <w:sz w:val="24"/>
+          <w:lang w:val="en-US"/>
+        </w:rPr>
+        <w:t>F</w:t>
+      </w:r>
+      <w:r>
+        <w:rPr>
+          <w:sz w:val="24"/>
+        </w:rPr>
+        <w:t xml:space="preserve"> </w:t>
+      </w:r>
+      <w:r>
+        <w:rPr>
+          <w:sz w:val="24"/>
+        </w:rPr>
+        <w:t xml:space="preserve">знайти </w:t>
+      </w:r>
+      <w:r>
+        <w:rPr>
+          <w:sz w:val="24"/>
+        </w:rPr>
+        <w:t>“&lt;</w:t>
+      </w:r>
+      <w:r>
+        <w:rPr>
+          <w:sz w:val="24"/>
+          <w:lang w:val="en-US"/>
+        </w:rPr>
+        <w:t>img</w:t>
+      </w:r>
+      <w:r>
+        <w:rPr>
+          <w:sz w:val="24"/>
+        </w:rPr>
+        <w:t xml:space="preserve"> </w:t>
+      </w:r>
+      <w:r>
+        <w:rPr>
+          <w:sz w:val="24"/>
+          <w:lang w:val="en-US"/>
+        </w:rPr>
+        <w:t>src</w:t>
+      </w:r>
+      <w:r>
+        <w:rPr>
+          <w:sz w:val="24"/>
+        </w:rPr>
+        <w:t xml:space="preserve">” </w:t>
+      </w:r>
+      <w:r>
+        <w:rPr>
+          <w:sz w:val="24"/>
+        </w:rPr>
+        <w:t>точно такий текст.</w:t>
+      </w:r>
+    </w:p>
+    <w:p>
+      <w:pPr>
+        <w:rPr>
+          <w:sz w:val="24"/>
+          <w:lang w:val="uk-UA"/>
+        </w:rPr>
+      </w:pPr>
+      <w:r>
+        <w:rPr>
+          <w:sz w:val="24"/>
+        </w:rPr>
+        <w:t>Пот</w:t>
+      </w:r>
+      <w:r>
+        <w:rPr>
+          <w:sz w:val="24"/>
+          <w:lang w:val="uk-UA"/>
+        </w:rPr>
+        <w:t xml:space="preserve">рібно видалити перший </w:t>
+      </w:r>
+      <w:r>
+        <w:rPr>
+          <w:sz w:val="24"/>
+        </w:rPr>
+        <w:t>“&lt;</w:t>
+      </w:r>
+      <w:r>
+        <w:rPr>
+          <w:sz w:val="24"/>
+          <w:lang w:val="en-US"/>
+        </w:rPr>
+        <w:t>p</w:t>
+      </w:r>
+      <w:r>
+        <w:rPr>
+          <w:sz w:val="24"/>
+        </w:rPr>
+        <w:t xml:space="preserve">&gt;” </w:t>
+      </w:r>
+      <w:r>
+        <w:rPr>
+          <w:sz w:val="24"/>
+        </w:rPr>
+        <w:t xml:space="preserve">до </w:t>
+      </w:r>
+      <w:r>
+        <w:rPr>
+          <w:sz w:val="24"/>
+        </w:rPr>
+        <w:t>“&lt;</w:t>
+      </w:r>
+      <w:r>
+        <w:rPr>
+          <w:sz w:val="24"/>
+          <w:lang w:val="en-US"/>
+        </w:rPr>
+        <w:t>img</w:t>
+      </w:r>
+      <w:r>
+        <w:rPr>
+          <w:sz w:val="24"/>
+        </w:rPr>
+        <w:t xml:space="preserve"> </w:t>
+      </w:r>
+      <w:r>
+        <w:rPr>
+          <w:sz w:val="24"/>
+          <w:lang w:val="en-US"/>
+        </w:rPr>
+        <w:t>src</w:t>
+      </w:r>
+      <w:r>
+        <w:rPr>
+          <w:sz w:val="24"/>
+        </w:rPr>
+        <w:t xml:space="preserve">…” </w:t>
+      </w:r>
+      <w:r>
+        <w:rPr>
+          <w:sz w:val="24"/>
+          <w:lang w:val="uk-UA"/>
+        </w:rPr>
+        <w:t xml:space="preserve">та видалити перший </w:t>
+      </w:r>
+      <w:r>
+        <w:rPr>
+          <w:sz w:val="24"/>
+        </w:rPr>
+        <w:t>“&lt;/</w:t>
+      </w:r>
+      <w:r>
+        <w:rPr>
+          <w:sz w:val="24"/>
+          <w:lang w:val="en-US"/>
+        </w:rPr>
+        <w:t>p</w:t>
+      </w:r>
+      <w:r>
+        <w:rPr>
+          <w:sz w:val="24"/>
+        </w:rPr>
+        <w:t xml:space="preserve">&gt;” </w:t>
+      </w:r>
+      <w:r>
+        <w:rPr>
+          <w:sz w:val="24"/>
+        </w:rPr>
+        <w:t>п</w:t>
+      </w:r>
+      <w:r>
+        <w:rPr>
+          <w:sz w:val="24"/>
+          <w:lang w:val="uk-UA"/>
+        </w:rPr>
+        <w:t xml:space="preserve">ісля </w:t>
+      </w:r>
+      <w:r>
+        <w:rPr>
+          <w:sz w:val="24"/>
+        </w:rPr>
+        <w:t>“&lt;</w:t>
+      </w:r>
+      <w:r>
+        <w:rPr>
+          <w:sz w:val="24"/>
+          <w:lang w:val="en-US"/>
+        </w:rPr>
+        <w:t>img</w:t>
+      </w:r>
+      <w:r>
+        <w:rPr>
+          <w:sz w:val="24"/>
+        </w:rPr>
+        <w:t xml:space="preserve"> </w:t>
+      </w:r>
+      <w:r>
+        <w:rPr>
+          <w:sz w:val="24"/>
+          <w:lang w:val="en-US"/>
+        </w:rPr>
+        <w:t>src</w:t>
+      </w:r>
+      <w:r>
+        <w:rPr>
+          <w:sz w:val="24"/>
+        </w:rPr>
+        <w:t>=</w:t>
+      </w:r>
+      <w:r>
+        <w:rPr>
+          <w:sz w:val="24"/>
+        </w:rPr>
+        <w:t>'</w:t>
+      </w:r>
+      <w:r>
+        <w:rPr>
+          <w:sz w:val="24"/>
+        </w:rPr>
+        <w:t xml:space="preserve">….’ </w:t>
+      </w:r>
+      <w:r>
+        <w:rPr>
+          <w:sz w:val="24"/>
+          <w:lang w:val="en-US"/>
+        </w:rPr>
+        <w:t>Alt</w:t>
+      </w:r>
+      <w:r>
+        <w:rPr>
+          <w:sz w:val="24"/>
+        </w:rPr>
+        <w:t>=’….’&gt;”.</w:t>
+      </w:r>
+      <w:r>
+        <w:rPr>
+          <w:sz w:val="24"/>
+        </w:rPr>
+        <w:t xml:space="preserve"> Також видалити </w:t>
+      </w:r>
+      <w:r>
+        <w:rPr>
+          <w:sz w:val="24"/>
+          <w:lang w:val="uk-UA"/>
+        </w:rPr>
+        <w:t xml:space="preserve">всі краказябри між </w:t>
+      </w:r>
+      <w:r>
+        <w:rPr>
+          <w:sz w:val="24"/>
+        </w:rPr>
+        <w:t>&lt;</w:t>
+      </w:r>
+      <w:r>
+        <w:rPr>
+          <w:sz w:val="24"/>
+          <w:lang w:val="en-US"/>
+        </w:rPr>
+        <w:t>p</w:t>
+      </w:r>
+      <w:r>
+        <w:rPr>
+          <w:sz w:val="24"/>
+        </w:rPr>
+        <w:t xml:space="preserve">&gt; </w:t>
+      </w:r>
+      <w:r>
+        <w:rPr>
+          <w:sz w:val="24"/>
+        </w:rPr>
+        <w:t xml:space="preserve">та </w:t>
+      </w:r>
+      <w:r>
+        <w:rPr>
+          <w:sz w:val="24"/>
+        </w:rPr>
+        <w:t>&lt;</w:t>
+      </w:r>
+      <w:r>
+        <w:rPr>
+          <w:sz w:val="24"/>
+          <w:lang w:val="en-US"/>
+        </w:rPr>
+        <w:t>img&gt;.</w:t>
+      </w:r>
+      <w:r>
+        <w:rPr>
+          <w:sz w:val="24"/>
+          <w:lang w:val="en-US"/>
+        </w:rPr>
+        <w:br/>
+      </w:r>
+      <w:r>
+        <w:rPr>
+          <w:sz w:val="24"/>
+        </w:rPr>
+        <w:t>Наприклад</w:t>
+      </w:r>
+      <w:r>
+        <w:rPr>
+          <w:sz w:val="24"/>
+          <w:lang w:val="en-US"/>
+        </w:rPr>
+        <w:t xml:space="preserve">, </w:t>
+      </w:r>
+      <w:r>
+        <w:rPr>
+          <w:sz w:val="24"/>
+        </w:rPr>
+        <w:t>ма</w:t>
+      </w:r>
+      <w:r>
+        <w:rPr>
+          <w:sz w:val="24"/>
+          <w:lang w:val="uk-UA"/>
+        </w:rPr>
+        <w:t>ємо такий фрагмент:</w:t>
+      </w:r>
+    </w:p>
+    <w:p>
+      <w:pPr>
+        <w:rPr>
+          <w:sz w:val="24"/>
+          <w:lang w:val="uk-UA"/>
+        </w:rPr>
+      </w:pPr>
+      <w:r>
+        <w:rPr>
+          <w:sz w:val="24"/>
+          <w:lang w:val="uk-UA"/>
+        </w:rPr>
+        <w:t xml:space="preserve">його легітимність.&lt;/p&gt;&lt;p&gt;&amp;sa54&lt;img src="https://scontent-b-sjc.cdninstagram.com/vp/cdefb7870e247b64df2474ff77e0dac9/5D4A587A/t51.2885-15/e35/56440311_152103545820924_3251623651540728670_n.jpg?_nc_ht=scontent-msp1-1.cdninstagram.com&amp;amp;se=7&amp;amp;ig_cache_key=MjAxNDU1NjgwMDUyNDEzMDIxMA%3D%3D.2" alt="" width="500" height="312" /&gt;&lt;/p&gt; &lt;p&gt;Опозиція охороняє  </w:t>
+      </w:r>
+    </w:p>
+    <w:p>
+      <w:pPr>
+        <w:rPr>
+          <w:sz w:val="24"/>
+          <w:lang w:val="uk-UA"/>
+        </w:rPr>
+      </w:pPr>
+      <w:r>
+        <w:rPr>
+          <w:sz w:val="24"/>
+          <w:lang w:val="uk-UA"/>
+        </w:rPr>
+        <w:t>Після оброботки повинен залишитись такий фрагмент:</w:t>
+      </w:r>
+      <w:r>
+        <w:rPr>
+          <w:sz w:val="24"/>
+          <w:lang w:val="uk-UA"/>
+        </w:rPr>
+        <w:br/>
+      </w:r>
+      <w:r>
+        <w:rPr>
+          <w:sz w:val="24"/>
+          <w:lang w:val="uk-UA"/>
+        </w:rPr>
+        <w:t>його легітимність.&lt;/p</w:t>
+      </w:r>
+      <w:r>
+        <w:rPr>
+          <w:sz w:val="24"/>
+          <w:lang w:val="uk-UA"/>
+        </w:rPr>
+        <w:t xml:space="preserve">&gt; </w:t>
+      </w:r>
+      <w:r>
+        <w:rPr>
+          <w:sz w:val="24"/>
+          <w:lang w:val="uk-UA"/>
+        </w:rPr>
+        <w:t>&lt;img src="https://scontent-b-sjc.cdninstagram.com/vp/cdefb7870e247b64df2474ff77e0dac9/5D4A587A/t51.2885-15/e35/56440311_152103545820924_3251623651540728670_n.jpg?_nc_ht=scontent-msp1-1.cdninstagram.com&amp;amp;se=7&amp;amp;ig_cache_key=MjAxNDU1NjgwMDUyNDEzMDIxMA%3D%3D.2" alt=""</w:t>
+      </w:r>
+      <w:r>
+        <w:rPr>
+          <w:sz w:val="24"/>
+          <w:lang w:val="uk-UA"/>
+        </w:rPr>
+        <w:t xml:space="preserve"> width="500" height="312" /&gt;</w:t>
+      </w:r>
+      <w:bookmarkStart w:id="0" w:name="_GoBack"/>
       <w:bookmarkEnd w:id="0"/>
+      <w:r>
+        <w:rPr>
+          <w:sz w:val="24"/>
+          <w:lang w:val="uk-UA"/>
+        </w:rPr>
+        <w:t xml:space="preserve"> &lt;p&gt;Опозиція охороняє  </w:t>
+      </w:r>
+    </w:p>
+    <w:p>
+      <w:pPr>
+        <w:rPr>
+          <w:sz w:val="24"/>
+          <w:lang w:val="uk-UA"/>
+        </w:rPr>
+      </w:pPr>
+    </w:p>
+    <w:p>
+      <w:pPr>
+        <w:rPr>
+          <w:sz w:val="24"/>
+          <w:lang w:val="uk-UA"/>
+        </w:rPr>
+      </w:pPr>
     </w:p>
     <w:sectPr>
       <w:pgSz w:w="11906" w:h="16838"/>
@@ -4534,4 +3942,16 @@
     </a:ext>
   </a:extLst>
 </a:theme>
+</file>
+
+<file path=customXml/item1.xml><?xml version="1.0" encoding="utf-8"?>
+<b:Sources xmlns:b="http://schemas.openxmlformats.org/officeDocument/2006/bibliography" xmlns="http://schemas.openxmlformats.org/officeDocument/2006/bibliography" SelectedStyle="\APASixthEditionOfficeOnline.xsl" StyleName="APA" Version="6"/>
+</file>
+
+<file path=customXml/itemProps1.xml><?xml version="1.0" encoding="utf-8"?>
+<ds:datastoreItem xmlns:ds="http://schemas.openxmlformats.org/officeDocument/2006/customXml" ds:itemID="{CCC7F72D-5E66-4D46-B88C-B8FAF0EB9B73}">
+  <ds:schemaRefs>
+    <ds:schemaRef ds:uri="http://schemas.openxmlformats.org/officeDocument/2006/bibliography"/>
+  </ds:schemaRefs>
+</ds:datastoreItem>
 </file>
</xml_diff>